<commit_message>
Creazione workflow su branch main
</commit_message>
<xml_diff>
--- a/4_Diari/Davide Branchi/Diario_23_02_2024.docx
+++ b/4_Diari/Davide Branchi/Diario_23_02_2024.docx
@@ -202,7 +202,13 @@
               <w:rPr>
                 <w:rFonts w:ascii="Arial" w:hAnsi="Arial" w:cs="Arial"/>
               </w:rPr>
-              <w:t>Continuazione della scrittura dei test per i vari model</w:t>
+              <w:t>Continuazione della scrittura dei test per i vari</w:t>
+            </w:r>
+            <w:r>
+              <w:rPr>
+                <w:rFonts w:ascii="Arial" w:hAnsi="Arial" w:cs="Arial"/>
+              </w:rPr>
+              <w:t xml:space="preserve"> mapper</w:t>
             </w:r>
           </w:p>
         </w:tc>
@@ -246,6 +252,33 @@
                 <w:rFonts w:ascii="Arial" w:hAnsi="Arial" w:cs="Arial"/>
               </w:rPr>
             </w:pPr>
+            <w:r>
+              <w:rPr>
+                <w:rFonts w:ascii="Arial" w:hAnsi="Arial" w:cs="Arial"/>
+              </w:rPr>
+              <w:t xml:space="preserve">Commentate tutte le classi </w:t>
+            </w:r>
+            <w:proofErr w:type="gramStart"/>
+            <w:r>
+              <w:rPr>
+                <w:rFonts w:ascii="Arial" w:hAnsi="Arial" w:cs="Arial"/>
+              </w:rPr>
+              <w:t>dei model</w:t>
+            </w:r>
+            <w:proofErr w:type="gramEnd"/>
+          </w:p>
+          <w:p>
+            <w:pPr>
+              <w:rPr>
+                <w:rFonts w:ascii="Arial" w:hAnsi="Arial" w:cs="Arial"/>
+              </w:rPr>
+            </w:pPr>
+            <w:r>
+              <w:rPr>
+                <w:rFonts w:ascii="Arial" w:hAnsi="Arial" w:cs="Arial"/>
+              </w:rPr>
+              <w:t>Continuazione della scrittura dei test per i vari mapper</w:t>
+            </w:r>
           </w:p>
           <w:p>
             <w:pPr>
@@ -291,6 +324,170 @@
                 <w:rFonts w:ascii="Arial" w:hAnsi="Arial" w:cs="Arial"/>
               </w:rPr>
             </w:pPr>
+            <w:r>
+              <w:rPr>
+                <w:rFonts w:ascii="Arial" w:hAnsi="Arial" w:cs="Arial"/>
+              </w:rPr>
+              <w:t>Terminato scrittura dei test.</w:t>
+            </w:r>
+          </w:p>
+          <w:p>
+            <w:pPr>
+              <w:tabs>
+                <w:tab w:val="left" w:pos="1240"/>
+              </w:tabs>
+              <w:rPr>
+                <w:rFonts w:ascii="Arial" w:hAnsi="Arial" w:cs="Arial"/>
+              </w:rPr>
+            </w:pPr>
+            <w:r>
+              <w:rPr>
+                <w:rFonts w:ascii="Arial" w:hAnsi="Arial" w:cs="Arial"/>
+              </w:rPr>
+              <w:t xml:space="preserve">Creazione di un workflow su GitHub che esegue automaticamente tutti i test </w:t>
+            </w:r>
+            <w:proofErr w:type="spellStart"/>
+            <w:r>
+              <w:rPr>
+                <w:rFonts w:ascii="Arial" w:hAnsi="Arial" w:cs="Arial"/>
+              </w:rPr>
+              <w:t>jest</w:t>
+            </w:r>
+            <w:proofErr w:type="spellEnd"/>
+            <w:r>
+              <w:rPr>
+                <w:rFonts w:ascii="Arial" w:hAnsi="Arial" w:cs="Arial"/>
+              </w:rPr>
+              <w:t xml:space="preserve"> ad un </w:t>
+            </w:r>
+            <w:proofErr w:type="spellStart"/>
+            <w:r>
+              <w:rPr>
+                <w:rFonts w:ascii="Arial" w:hAnsi="Arial" w:cs="Arial"/>
+              </w:rPr>
+              <w:t>push</w:t>
+            </w:r>
+            <w:proofErr w:type="spellEnd"/>
+            <w:r>
+              <w:rPr>
+                <w:rFonts w:ascii="Arial" w:hAnsi="Arial" w:cs="Arial"/>
+              </w:rPr>
+              <w:t xml:space="preserve"> sul </w:t>
+            </w:r>
+            <w:proofErr w:type="spellStart"/>
+            <w:r>
+              <w:rPr>
+                <w:rFonts w:ascii="Arial" w:hAnsi="Arial" w:cs="Arial"/>
+              </w:rPr>
+              <w:t>branch</w:t>
+            </w:r>
+            <w:proofErr w:type="spellEnd"/>
+            <w:r>
+              <w:rPr>
+                <w:rFonts w:ascii="Arial" w:hAnsi="Arial" w:cs="Arial"/>
+              </w:rPr>
+              <w:t xml:space="preserve"> </w:t>
+            </w:r>
+            <w:proofErr w:type="spellStart"/>
+            <w:r>
+              <w:rPr>
+                <w:rFonts w:ascii="Arial" w:hAnsi="Arial" w:cs="Arial"/>
+              </w:rPr>
+              <w:t>dev</w:t>
+            </w:r>
+            <w:proofErr w:type="spellEnd"/>
+            <w:r>
+              <w:rPr>
+                <w:rFonts w:ascii="Arial" w:hAnsi="Arial" w:cs="Arial"/>
+              </w:rPr>
+              <w:t xml:space="preserve"> oppure ad </w:t>
+            </w:r>
+            <w:proofErr w:type="gramStart"/>
+            <w:r>
+              <w:rPr>
+                <w:rFonts w:ascii="Arial" w:hAnsi="Arial" w:cs="Arial"/>
+              </w:rPr>
+              <w:t>una pull</w:t>
+            </w:r>
+            <w:proofErr w:type="gramEnd"/>
+            <w:r>
+              <w:rPr>
+                <w:rFonts w:ascii="Arial" w:hAnsi="Arial" w:cs="Arial"/>
+              </w:rPr>
+              <w:t xml:space="preserve"> </w:t>
+            </w:r>
+            <w:proofErr w:type="spellStart"/>
+            <w:r>
+              <w:rPr>
+                <w:rFonts w:ascii="Arial" w:hAnsi="Arial" w:cs="Arial"/>
+              </w:rPr>
+              <w:t>request</w:t>
+            </w:r>
+            <w:proofErr w:type="spellEnd"/>
+            <w:r>
+              <w:rPr>
+                <w:rFonts w:ascii="Arial" w:hAnsi="Arial" w:cs="Arial"/>
+              </w:rPr>
+              <w:t xml:space="preserve"> sul </w:t>
+            </w:r>
+            <w:proofErr w:type="spellStart"/>
+            <w:r>
+              <w:rPr>
+                <w:rFonts w:ascii="Arial" w:hAnsi="Arial" w:cs="Arial"/>
+              </w:rPr>
+              <w:t>branch</w:t>
+            </w:r>
+            <w:proofErr w:type="spellEnd"/>
+            <w:r>
+              <w:rPr>
+                <w:rFonts w:ascii="Arial" w:hAnsi="Arial" w:cs="Arial"/>
+              </w:rPr>
+              <w:t xml:space="preserve"> </w:t>
+            </w:r>
+            <w:proofErr w:type="spellStart"/>
+            <w:r>
+              <w:rPr>
+                <w:rFonts w:ascii="Arial" w:hAnsi="Arial" w:cs="Arial"/>
+              </w:rPr>
+              <w:t>main</w:t>
+            </w:r>
+            <w:proofErr w:type="spellEnd"/>
+            <w:r>
+              <w:rPr>
+                <w:rFonts w:ascii="Arial" w:hAnsi="Arial" w:cs="Arial"/>
+              </w:rPr>
+              <w:t>.</w:t>
+            </w:r>
+          </w:p>
+          <w:p>
+            <w:pPr>
+              <w:tabs>
+                <w:tab w:val="left" w:pos="1240"/>
+              </w:tabs>
+              <w:rPr>
+                <w:rFonts w:ascii="Arial" w:hAnsi="Arial" w:cs="Arial"/>
+              </w:rPr>
+            </w:pPr>
+            <w:proofErr w:type="spellStart"/>
+            <w:r>
+              <w:rPr>
+                <w:rFonts w:ascii="Arial" w:hAnsi="Arial" w:cs="Arial"/>
+              </w:rPr>
+              <w:t>Deploy</w:t>
+            </w:r>
+            <w:proofErr w:type="spellEnd"/>
+            <w:r>
+              <w:rPr>
+                <w:rFonts w:ascii="Arial" w:hAnsi="Arial" w:cs="Arial"/>
+              </w:rPr>
+              <w:t xml:space="preserve"> del </w:t>
+            </w:r>
+            <w:r>
+              <w:rPr>
+                <w:rFonts w:ascii="Arial" w:hAnsi="Arial" w:cs="Arial"/>
+              </w:rPr>
+              <w:t>database sul server con trigger e utente app-user</w:t>
+            </w:r>
           </w:p>
         </w:tc>
       </w:tr>
@@ -363,8 +560,6 @@
               </w:rPr>
               <w:t xml:space="preserve"> le finestre ne il puntatore del mouse da uno schermo all’altro. Attualmente non è stata trovata una soluzione a questo problema.</w:t>
             </w:r>
-            <w:bookmarkStart w:id="0" w:name="_GoBack"/>
-            <w:bookmarkEnd w:id="0"/>
           </w:p>
         </w:tc>
       </w:tr>
@@ -417,6 +612,12 @@
                 <w:rFonts w:ascii="Arial" w:hAnsi="Arial" w:cs="Arial"/>
               </w:rPr>
             </w:pPr>
+            <w:r>
+              <w:rPr>
+                <w:rFonts w:ascii="Arial" w:hAnsi="Arial" w:cs="Arial"/>
+              </w:rPr>
+              <w:t>In linea con la pianificazione</w:t>
+            </w:r>
           </w:p>
         </w:tc>
       </w:tr>
@@ -469,6 +670,8 @@
                 <w:rFonts w:ascii="Arial" w:hAnsi="Arial" w:cs="Arial"/>
               </w:rPr>
             </w:pPr>
+            <w:bookmarkStart w:id="0" w:name="_GoBack"/>
+            <w:bookmarkEnd w:id="0"/>
           </w:p>
         </w:tc>
       </w:tr>
@@ -535,7 +738,6 @@
         </w:rPr>
         <w:alias w:val="Società"/>
         <w:id w:val="94679542"/>
-        <w:placeholder/>
         <w:dataBinding w:prefixMappings="xmlns:ns0='http://schemas.openxmlformats.org/officeDocument/2006/extended-properties'" w:xpath="/ns0:Properties[1]/ns0:Company[1]" w:storeItemID="{6668398D-A668-4E3E-A5EB-62B293D839F1}"/>
         <w:text/>
       </w:sdtPr>
@@ -4119,7 +4321,7 @@
 </file>
 
 <file path=customXml/itemProps1.xml><?xml version="1.0" encoding="utf-8"?>
-<ds:datastoreItem xmlns:ds="http://schemas.openxmlformats.org/officeDocument/2006/customXml" ds:itemID="{20549BE8-14F4-48AE-8515-215BEF5F04BC}">
+<ds:datastoreItem xmlns:ds="http://schemas.openxmlformats.org/officeDocument/2006/customXml" ds:itemID="{B930C25B-B35C-48DD-9C5B-079D9BADAF40}">
   <ds:schemaRefs>
     <ds:schemaRef ds:uri="http://schemas.openxmlformats.org/officeDocument/2006/bibliography"/>
   </ds:schemaRefs>

</xml_diff>